<commit_message>
add: ollvm fla 01
</commit_message>
<xml_diff>
--- a/ollvm/ollvm控制流平坦化/01/writeup.docx
+++ b/ollvm/ollvm控制流平坦化/01/writeup.docx
@@ -61,9 +61,6 @@
       <w:pPr>
         <w:pStyle w:val="a3"/>
         <w:ind w:left="360" w:firstLineChars="0" w:firstLine="0"/>
-        <w:rPr>
-          <w:rFonts w:hint="eastAsia"/>
-        </w:rPr>
       </w:pPr>
       <w:r>
         <w:rPr>
@@ -126,9 +123,6 @@
       <w:pPr>
         <w:pStyle w:val="a3"/>
         <w:ind w:left="360" w:firstLineChars="0" w:firstLine="0"/>
-        <w:rPr>
-          <w:rFonts w:hint="eastAsia"/>
-        </w:rPr>
       </w:pPr>
       <w:r>
         <w:rPr>
@@ -263,9 +257,6 @@
       <w:pPr>
         <w:pStyle w:val="a3"/>
         <w:ind w:left="360" w:firstLineChars="0" w:firstLine="0"/>
-        <w:rPr>
-          <w:rFonts w:hint="eastAsia"/>
-        </w:rPr>
       </w:pPr>
       <w:r>
         <w:rPr>
@@ -658,9 +649,6 @@
       <w:pPr>
         <w:pStyle w:val="a3"/>
         <w:ind w:left="360" w:firstLineChars="0" w:firstLine="0"/>
-        <w:rPr>
-          <w:rFonts w:hint="eastAsia"/>
-        </w:rPr>
       </w:pPr>
       <w:r>
         <w:rPr>
@@ -702,8 +690,6 @@
           </wp:inline>
         </w:drawing>
       </w:r>
-      <w:bookmarkStart w:id="0" w:name="_GoBack"/>
-      <w:bookmarkEnd w:id="0"/>
     </w:p>
     <w:p>
       <w:pPr>
@@ -713,10 +699,1346 @@
           <w:numId w:val="1"/>
         </w:numPr>
         <w:ind w:firstLineChars="0"/>
-        <w:rPr>
-          <w:rFonts w:hint="eastAsia"/>
-        </w:rPr>
-      </w:pPr>
+      </w:pPr>
+      <w:r>
+        <w:rPr>
+          <w:rFonts w:hint="eastAsia"/>
+        </w:rPr>
+        <w:t>接着hook</w:t>
+      </w:r>
+      <w:r>
+        <w:t xml:space="preserve"> </w:t>
+      </w:r>
+      <w:r>
+        <w:t>sub_12D70</w:t>
+      </w:r>
+      <w:r>
+        <w:rPr>
+          <w:rFonts w:hint="eastAsia"/>
+        </w:rPr>
+        <w:t>，因为同时与两个输入参数有关，发现这里参数个数有点问题，参数个数改成了3个，作用是将两个输入拼接起来后给第三个参数</w:t>
+      </w:r>
+    </w:p>
+    <w:p>
+      <w:pPr>
+        <w:pStyle w:val="a3"/>
+        <w:ind w:left="360" w:firstLineChars="0" w:firstLine="0"/>
+      </w:pPr>
+      <w:r>
+        <w:rPr>
+          <w:noProof/>
+        </w:rPr>
+        <w:drawing>
+          <wp:inline distT="0" distB="0" distL="0" distR="0" wp14:anchorId="14E75F92" wp14:editId="3F3DABFB">
+            <wp:extent cx="5274310" cy="1016000"/>
+            <wp:effectExtent l="0" t="0" r="2540" b="0"/>
+            <wp:docPr id="13" name="图片 13"/>
+            <wp:cNvGraphicFramePr>
+              <a:graphicFrameLocks xmlns:a="http://schemas.openxmlformats.org/drawingml/2006/main" noChangeAspect="1"/>
+            </wp:cNvGraphicFramePr>
+            <a:graphic xmlns:a="http://schemas.openxmlformats.org/drawingml/2006/main">
+              <a:graphicData uri="http://schemas.openxmlformats.org/drawingml/2006/picture">
+                <pic:pic xmlns:pic="http://schemas.openxmlformats.org/drawingml/2006/picture">
+                  <pic:nvPicPr>
+                    <pic:cNvPr id="1" name=""/>
+                    <pic:cNvPicPr/>
+                  </pic:nvPicPr>
+                  <pic:blipFill>
+                    <a:blip r:embed="rId16"/>
+                    <a:stretch>
+                      <a:fillRect/>
+                    </a:stretch>
+                  </pic:blipFill>
+                  <pic:spPr>
+                    <a:xfrm>
+                      <a:off x="0" y="0"/>
+                      <a:ext cx="5274310" cy="1016000"/>
+                    </a:xfrm>
+                    <a:prstGeom prst="rect">
+                      <a:avLst/>
+                    </a:prstGeom>
+                  </pic:spPr>
+                </pic:pic>
+              </a:graphicData>
+            </a:graphic>
+          </wp:inline>
+        </w:drawing>
+      </w:r>
+    </w:p>
+    <w:p>
+      <w:pPr>
+        <w:pStyle w:val="a3"/>
+        <w:ind w:left="360" w:firstLineChars="0" w:firstLine="0"/>
+        <w:rPr>
+          <w:rFonts w:hint="eastAsia"/>
+        </w:rPr>
+      </w:pPr>
+      <w:r>
+        <w:rPr>
+          <w:noProof/>
+        </w:rPr>
+        <w:drawing>
+          <wp:inline distT="0" distB="0" distL="0" distR="0" wp14:anchorId="0F104A7E" wp14:editId="490D38F5">
+            <wp:extent cx="5274310" cy="666750"/>
+            <wp:effectExtent l="0" t="0" r="2540" b="0"/>
+            <wp:docPr id="12" name="图片 12"/>
+            <wp:cNvGraphicFramePr>
+              <a:graphicFrameLocks xmlns:a="http://schemas.openxmlformats.org/drawingml/2006/main" noChangeAspect="1"/>
+            </wp:cNvGraphicFramePr>
+            <a:graphic xmlns:a="http://schemas.openxmlformats.org/drawingml/2006/main">
+              <a:graphicData uri="http://schemas.openxmlformats.org/drawingml/2006/picture">
+                <pic:pic xmlns:pic="http://schemas.openxmlformats.org/drawingml/2006/picture">
+                  <pic:nvPicPr>
+                    <pic:cNvPr id="1" name=""/>
+                    <pic:cNvPicPr/>
+                  </pic:nvPicPr>
+                  <pic:blipFill>
+                    <a:blip r:embed="rId17"/>
+                    <a:stretch>
+                      <a:fillRect/>
+                    </a:stretch>
+                  </pic:blipFill>
+                  <pic:spPr>
+                    <a:xfrm>
+                      <a:off x="0" y="0"/>
+                      <a:ext cx="5274310" cy="666750"/>
+                    </a:xfrm>
+                    <a:prstGeom prst="rect">
+                      <a:avLst/>
+                    </a:prstGeom>
+                  </pic:spPr>
+                </pic:pic>
+              </a:graphicData>
+            </a:graphic>
+          </wp:inline>
+        </w:drawing>
+      </w:r>
+    </w:p>
+    <w:p>
+      <w:pPr>
+        <w:pStyle w:val="a3"/>
+        <w:numPr>
+          <w:ilvl w:val="0"/>
+          <w:numId w:val="1"/>
+        </w:numPr>
+        <w:ind w:firstLineChars="0"/>
+      </w:pPr>
+      <w:r>
+        <w:rPr>
+          <w:rFonts w:hint="eastAsia"/>
+        </w:rPr>
+        <w:t>下一处有点意思的是和str</w:t>
+      </w:r>
+      <w:r>
+        <w:t>1</w:t>
+      </w:r>
+      <w:r>
+        <w:rPr>
+          <w:rFonts w:hint="eastAsia"/>
+        </w:rPr>
+        <w:t>有关，他将_str</w:t>
+      </w:r>
+      <w:r>
+        <w:t>1+1</w:t>
+      </w:r>
+      <w:r>
+        <w:rPr>
+          <w:rFonts w:hint="eastAsia"/>
+        </w:rPr>
+        <w:t>，刚好是输入赋给一个新的变量</w:t>
+      </w:r>
+    </w:p>
+    <w:p>
+      <w:pPr>
+        <w:pStyle w:val="a3"/>
+        <w:ind w:left="360" w:firstLineChars="0" w:firstLine="0"/>
+      </w:pPr>
+      <w:r>
+        <w:rPr>
+          <w:noProof/>
+        </w:rPr>
+        <w:lastRenderedPageBreak/>
+        <w:drawing>
+          <wp:inline distT="0" distB="0" distL="0" distR="0" wp14:anchorId="18A05B58" wp14:editId="3A5CBD49">
+            <wp:extent cx="5274310" cy="2126615"/>
+            <wp:effectExtent l="0" t="0" r="2540" b="6985"/>
+            <wp:docPr id="14" name="图片 14"/>
+            <wp:cNvGraphicFramePr>
+              <a:graphicFrameLocks xmlns:a="http://schemas.openxmlformats.org/drawingml/2006/main" noChangeAspect="1"/>
+            </wp:cNvGraphicFramePr>
+            <a:graphic xmlns:a="http://schemas.openxmlformats.org/drawingml/2006/main">
+              <a:graphicData uri="http://schemas.openxmlformats.org/drawingml/2006/picture">
+                <pic:pic xmlns:pic="http://schemas.openxmlformats.org/drawingml/2006/picture">
+                  <pic:nvPicPr>
+                    <pic:cNvPr id="1" name=""/>
+                    <pic:cNvPicPr/>
+                  </pic:nvPicPr>
+                  <pic:blipFill>
+                    <a:blip r:embed="rId18"/>
+                    <a:stretch>
+                      <a:fillRect/>
+                    </a:stretch>
+                  </pic:blipFill>
+                  <pic:spPr>
+                    <a:xfrm>
+                      <a:off x="0" y="0"/>
+                      <a:ext cx="5274310" cy="2126615"/>
+                    </a:xfrm>
+                    <a:prstGeom prst="rect">
+                      <a:avLst/>
+                    </a:prstGeom>
+                  </pic:spPr>
+                </pic:pic>
+              </a:graphicData>
+            </a:graphic>
+          </wp:inline>
+        </w:drawing>
+      </w:r>
+    </w:p>
+    <w:p>
+      <w:pPr>
+        <w:pStyle w:val="a3"/>
+        <w:ind w:left="360" w:firstLineChars="0" w:firstLine="0"/>
+        <w:rPr>
+          <w:rFonts w:hint="eastAsia"/>
+        </w:rPr>
+      </w:pPr>
+      <w:r>
+        <w:rPr>
+          <w:noProof/>
+        </w:rPr>
+        <w:drawing>
+          <wp:inline distT="0" distB="0" distL="0" distR="0" wp14:anchorId="77231B30" wp14:editId="50F2F287">
+            <wp:extent cx="5274310" cy="1400810"/>
+            <wp:effectExtent l="0" t="0" r="2540" b="8890"/>
+            <wp:docPr id="15" name="图片 15"/>
+            <wp:cNvGraphicFramePr>
+              <a:graphicFrameLocks xmlns:a="http://schemas.openxmlformats.org/drawingml/2006/main" noChangeAspect="1"/>
+            </wp:cNvGraphicFramePr>
+            <a:graphic xmlns:a="http://schemas.openxmlformats.org/drawingml/2006/main">
+              <a:graphicData uri="http://schemas.openxmlformats.org/drawingml/2006/picture">
+                <pic:pic xmlns:pic="http://schemas.openxmlformats.org/drawingml/2006/picture">
+                  <pic:nvPicPr>
+                    <pic:cNvPr id="1" name=""/>
+                    <pic:cNvPicPr/>
+                  </pic:nvPicPr>
+                  <pic:blipFill>
+                    <a:blip r:embed="rId19"/>
+                    <a:stretch>
+                      <a:fillRect/>
+                    </a:stretch>
+                  </pic:blipFill>
+                  <pic:spPr>
+                    <a:xfrm>
+                      <a:off x="0" y="0"/>
+                      <a:ext cx="5274310" cy="1400810"/>
+                    </a:xfrm>
+                    <a:prstGeom prst="rect">
+                      <a:avLst/>
+                    </a:prstGeom>
+                  </pic:spPr>
+                </pic:pic>
+              </a:graphicData>
+            </a:graphic>
+          </wp:inline>
+        </w:drawing>
+      </w:r>
+    </w:p>
+    <w:p>
+      <w:pPr>
+        <w:pStyle w:val="a3"/>
+        <w:numPr>
+          <w:ilvl w:val="0"/>
+          <w:numId w:val="1"/>
+        </w:numPr>
+        <w:ind w:firstLineChars="0"/>
+      </w:pPr>
+      <w:r>
+        <w:t>S</w:t>
+      </w:r>
+      <w:r>
+        <w:rPr>
+          <w:rFonts w:hint="eastAsia"/>
+        </w:rPr>
+        <w:t>ub</w:t>
+      </w:r>
+      <w:r>
+        <w:t>_162B8</w:t>
+      </w:r>
+      <w:r>
+        <w:rPr>
+          <w:rFonts w:hint="eastAsia"/>
+        </w:rPr>
+        <w:t>里有个表，</w:t>
+      </w:r>
+      <w:r>
+        <w:rPr>
+          <w:rFonts w:hint="eastAsia"/>
+        </w:rPr>
+        <w:t>看表估计是个base</w:t>
+      </w:r>
+      <w:r>
+        <w:t>64</w:t>
+      </w:r>
+    </w:p>
+    <w:p>
+      <w:pPr>
+        <w:pStyle w:val="a3"/>
+        <w:ind w:left="360" w:firstLineChars="0" w:firstLine="0"/>
+      </w:pPr>
+      <w:r>
+        <w:rPr>
+          <w:noProof/>
+        </w:rPr>
+        <w:drawing>
+          <wp:inline distT="0" distB="0" distL="0" distR="0" wp14:anchorId="4B6C4064" wp14:editId="3E2B5127">
+            <wp:extent cx="5274310" cy="776605"/>
+            <wp:effectExtent l="0" t="0" r="2540" b="4445"/>
+            <wp:docPr id="16" name="图片 16"/>
+            <wp:cNvGraphicFramePr>
+              <a:graphicFrameLocks xmlns:a="http://schemas.openxmlformats.org/drawingml/2006/main" noChangeAspect="1"/>
+            </wp:cNvGraphicFramePr>
+            <a:graphic xmlns:a="http://schemas.openxmlformats.org/drawingml/2006/main">
+              <a:graphicData uri="http://schemas.openxmlformats.org/drawingml/2006/picture">
+                <pic:pic xmlns:pic="http://schemas.openxmlformats.org/drawingml/2006/picture">
+                  <pic:nvPicPr>
+                    <pic:cNvPr id="1" name=""/>
+                    <pic:cNvPicPr/>
+                  </pic:nvPicPr>
+                  <pic:blipFill>
+                    <a:blip r:embed="rId20"/>
+                    <a:stretch>
+                      <a:fillRect/>
+                    </a:stretch>
+                  </pic:blipFill>
+                  <pic:spPr>
+                    <a:xfrm>
+                      <a:off x="0" y="0"/>
+                      <a:ext cx="5274310" cy="776605"/>
+                    </a:xfrm>
+                    <a:prstGeom prst="rect">
+                      <a:avLst/>
+                    </a:prstGeom>
+                  </pic:spPr>
+                </pic:pic>
+              </a:graphicData>
+            </a:graphic>
+          </wp:inline>
+        </w:drawing>
+      </w:r>
+    </w:p>
+    <w:p>
+      <w:pPr>
+        <w:pStyle w:val="a3"/>
+        <w:ind w:left="360" w:firstLineChars="0" w:firstLine="0"/>
+      </w:pPr>
+      <w:r>
+        <w:rPr>
+          <w:noProof/>
+        </w:rPr>
+        <w:drawing>
+          <wp:inline distT="0" distB="0" distL="0" distR="0" wp14:anchorId="1E9A779E" wp14:editId="1C9EFD56">
+            <wp:extent cx="5274310" cy="340995"/>
+            <wp:effectExtent l="0" t="0" r="2540" b="1905"/>
+            <wp:docPr id="17" name="图片 17"/>
+            <wp:cNvGraphicFramePr>
+              <a:graphicFrameLocks xmlns:a="http://schemas.openxmlformats.org/drawingml/2006/main" noChangeAspect="1"/>
+            </wp:cNvGraphicFramePr>
+            <a:graphic xmlns:a="http://schemas.openxmlformats.org/drawingml/2006/main">
+              <a:graphicData uri="http://schemas.openxmlformats.org/drawingml/2006/picture">
+                <pic:pic xmlns:pic="http://schemas.openxmlformats.org/drawingml/2006/picture">
+                  <pic:nvPicPr>
+                    <pic:cNvPr id="1" name=""/>
+                    <pic:cNvPicPr/>
+                  </pic:nvPicPr>
+                  <pic:blipFill>
+                    <a:blip r:embed="rId21"/>
+                    <a:stretch>
+                      <a:fillRect/>
+                    </a:stretch>
+                  </pic:blipFill>
+                  <pic:spPr>
+                    <a:xfrm>
+                      <a:off x="0" y="0"/>
+                      <a:ext cx="5274310" cy="340995"/>
+                    </a:xfrm>
+                    <a:prstGeom prst="rect">
+                      <a:avLst/>
+                    </a:prstGeom>
+                  </pic:spPr>
+                </pic:pic>
+              </a:graphicData>
+            </a:graphic>
+          </wp:inline>
+        </w:drawing>
+      </w:r>
+    </w:p>
+    <w:p>
+      <w:pPr>
+        <w:pStyle w:val="a3"/>
+        <w:ind w:left="360" w:firstLineChars="0" w:firstLine="0"/>
+      </w:pPr>
+      <w:r>
+        <w:t>H</w:t>
+      </w:r>
+      <w:r>
+        <w:rPr>
+          <w:rFonts w:hint="eastAsia"/>
+        </w:rPr>
+        <w:t>ook之后</w:t>
+      </w:r>
+      <w:r>
+        <w:rPr>
+          <w:rFonts w:hint="eastAsia"/>
+        </w:rPr>
+        <w:t>，第一个参数是输入，第二个参数是输入长度，返回值是输入的base</w:t>
+      </w:r>
+      <w:r>
+        <w:t>64</w:t>
+      </w:r>
+      <w:r>
+        <w:rPr>
+          <w:rFonts w:hint="eastAsia"/>
+        </w:rPr>
+        <w:t>编码</w:t>
+      </w:r>
+    </w:p>
+    <w:p>
+      <w:pPr>
+        <w:pStyle w:val="a3"/>
+        <w:ind w:left="360" w:firstLineChars="0" w:firstLine="0"/>
+      </w:pPr>
+      <w:r>
+        <w:rPr>
+          <w:noProof/>
+        </w:rPr>
+        <w:drawing>
+          <wp:inline distT="0" distB="0" distL="0" distR="0" wp14:anchorId="71AADCEC" wp14:editId="6C14D992">
+            <wp:extent cx="5274310" cy="772795"/>
+            <wp:effectExtent l="0" t="0" r="2540" b="8255"/>
+            <wp:docPr id="18" name="图片 18"/>
+            <wp:cNvGraphicFramePr>
+              <a:graphicFrameLocks xmlns:a="http://schemas.openxmlformats.org/drawingml/2006/main" noChangeAspect="1"/>
+            </wp:cNvGraphicFramePr>
+            <a:graphic xmlns:a="http://schemas.openxmlformats.org/drawingml/2006/main">
+              <a:graphicData uri="http://schemas.openxmlformats.org/drawingml/2006/picture">
+                <pic:pic xmlns:pic="http://schemas.openxmlformats.org/drawingml/2006/picture">
+                  <pic:nvPicPr>
+                    <pic:cNvPr id="1" name=""/>
+                    <pic:cNvPicPr/>
+                  </pic:nvPicPr>
+                  <pic:blipFill>
+                    <a:blip r:embed="rId22"/>
+                    <a:stretch>
+                      <a:fillRect/>
+                    </a:stretch>
+                  </pic:blipFill>
+                  <pic:spPr>
+                    <a:xfrm>
+                      <a:off x="0" y="0"/>
+                      <a:ext cx="5274310" cy="772795"/>
+                    </a:xfrm>
+                    <a:prstGeom prst="rect">
+                      <a:avLst/>
+                    </a:prstGeom>
+                  </pic:spPr>
+                </pic:pic>
+              </a:graphicData>
+            </a:graphic>
+          </wp:inline>
+        </w:drawing>
+      </w:r>
+    </w:p>
+    <w:p>
+      <w:pPr>
+        <w:pStyle w:val="a3"/>
+        <w:ind w:left="360" w:firstLineChars="0" w:firstLine="0"/>
+        <w:rPr>
+          <w:rFonts w:hint="eastAsia"/>
+        </w:rPr>
+      </w:pPr>
+      <w:r>
+        <w:rPr>
+          <w:noProof/>
+        </w:rPr>
+        <w:drawing>
+          <wp:inline distT="0" distB="0" distL="0" distR="0" wp14:anchorId="14AD2321" wp14:editId="627B8EF0">
+            <wp:extent cx="5274310" cy="1115060"/>
+            <wp:effectExtent l="0" t="0" r="2540" b="8890"/>
+            <wp:docPr id="19" name="图片 19"/>
+            <wp:cNvGraphicFramePr>
+              <a:graphicFrameLocks xmlns:a="http://schemas.openxmlformats.org/drawingml/2006/main" noChangeAspect="1"/>
+            </wp:cNvGraphicFramePr>
+            <a:graphic xmlns:a="http://schemas.openxmlformats.org/drawingml/2006/main">
+              <a:graphicData uri="http://schemas.openxmlformats.org/drawingml/2006/picture">
+                <pic:pic xmlns:pic="http://schemas.openxmlformats.org/drawingml/2006/picture">
+                  <pic:nvPicPr>
+                    <pic:cNvPr id="1" name=""/>
+                    <pic:cNvPicPr/>
+                  </pic:nvPicPr>
+                  <pic:blipFill>
+                    <a:blip r:embed="rId23"/>
+                    <a:stretch>
+                      <a:fillRect/>
+                    </a:stretch>
+                  </pic:blipFill>
+                  <pic:spPr>
+                    <a:xfrm>
+                      <a:off x="0" y="0"/>
+                      <a:ext cx="5274310" cy="1115060"/>
+                    </a:xfrm>
+                    <a:prstGeom prst="rect">
+                      <a:avLst/>
+                    </a:prstGeom>
+                  </pic:spPr>
+                </pic:pic>
+              </a:graphicData>
+            </a:graphic>
+          </wp:inline>
+        </w:drawing>
+      </w:r>
+    </w:p>
+    <w:p>
+      <w:pPr>
+        <w:pStyle w:val="a3"/>
+        <w:numPr>
+          <w:ilvl w:val="0"/>
+          <w:numId w:val="1"/>
+        </w:numPr>
+        <w:ind w:firstLineChars="0"/>
+      </w:pPr>
+      <w:r>
+        <w:rPr>
+          <w:rFonts w:hint="eastAsia"/>
+        </w:rPr>
+        <w:t>继续跟踪</w:t>
+      </w:r>
+      <w:r>
+        <w:rPr>
+          <w:rFonts w:hint="eastAsia"/>
+        </w:rPr>
+        <w:t>输出的base</w:t>
+      </w:r>
+      <w:r>
+        <w:t>64</w:t>
+      </w:r>
+      <w:r>
+        <w:rPr>
+          <w:rFonts w:hint="eastAsia"/>
+        </w:rPr>
+        <w:t>值，发现经过sub</w:t>
+      </w:r>
+      <w:r>
+        <w:t>_15F1C</w:t>
+      </w:r>
+      <w:r>
+        <w:rPr>
+          <w:rFonts w:hint="eastAsia"/>
+        </w:rPr>
+        <w:t>后，第三个参数与输出的字符串直接相关。</w:t>
+      </w:r>
+    </w:p>
+    <w:p>
+      <w:pPr>
+        <w:pStyle w:val="a3"/>
+        <w:ind w:left="360" w:firstLineChars="0" w:firstLine="0"/>
+        <w:rPr>
+          <w:rFonts w:hint="eastAsia"/>
+        </w:rPr>
+      </w:pPr>
+      <w:r>
+        <w:rPr>
+          <w:noProof/>
+        </w:rPr>
+        <w:drawing>
+          <wp:inline distT="0" distB="0" distL="0" distR="0" wp14:anchorId="23EDCB95" wp14:editId="5115EE78">
+            <wp:extent cx="5274310" cy="533400"/>
+            <wp:effectExtent l="0" t="0" r="2540" b="0"/>
+            <wp:docPr id="22" name="图片 22"/>
+            <wp:cNvGraphicFramePr>
+              <a:graphicFrameLocks xmlns:a="http://schemas.openxmlformats.org/drawingml/2006/main" noChangeAspect="1"/>
+            </wp:cNvGraphicFramePr>
+            <a:graphic xmlns:a="http://schemas.openxmlformats.org/drawingml/2006/main">
+              <a:graphicData uri="http://schemas.openxmlformats.org/drawingml/2006/picture">
+                <pic:pic xmlns:pic="http://schemas.openxmlformats.org/drawingml/2006/picture">
+                  <pic:nvPicPr>
+                    <pic:cNvPr id="1" name=""/>
+                    <pic:cNvPicPr/>
+                  </pic:nvPicPr>
+                  <pic:blipFill>
+                    <a:blip r:embed="rId24"/>
+                    <a:stretch>
+                      <a:fillRect/>
+                    </a:stretch>
+                  </pic:blipFill>
+                  <pic:spPr>
+                    <a:xfrm>
+                      <a:off x="0" y="0"/>
+                      <a:ext cx="5274310" cy="533400"/>
+                    </a:xfrm>
+                    <a:prstGeom prst="rect">
+                      <a:avLst/>
+                    </a:prstGeom>
+                  </pic:spPr>
+                </pic:pic>
+              </a:graphicData>
+            </a:graphic>
+          </wp:inline>
+        </w:drawing>
+      </w:r>
+    </w:p>
+    <w:p>
+      <w:pPr>
+        <w:pStyle w:val="a3"/>
+        <w:ind w:left="360" w:firstLineChars="0" w:firstLine="0"/>
+        <w:rPr>
+          <w:rFonts w:hint="eastAsia"/>
+        </w:rPr>
+      </w:pPr>
+      <w:r>
+        <w:rPr>
+          <w:noProof/>
+        </w:rPr>
+        <w:lastRenderedPageBreak/>
+        <w:drawing>
+          <wp:inline distT="0" distB="0" distL="0" distR="0" wp14:anchorId="736C99FB" wp14:editId="3C0A0180">
+            <wp:extent cx="5274310" cy="2530475"/>
+            <wp:effectExtent l="0" t="0" r="2540" b="3175"/>
+            <wp:docPr id="20" name="图片 20"/>
+            <wp:cNvGraphicFramePr>
+              <a:graphicFrameLocks xmlns:a="http://schemas.openxmlformats.org/drawingml/2006/main" noChangeAspect="1"/>
+            </wp:cNvGraphicFramePr>
+            <a:graphic xmlns:a="http://schemas.openxmlformats.org/drawingml/2006/main">
+              <a:graphicData uri="http://schemas.openxmlformats.org/drawingml/2006/picture">
+                <pic:pic xmlns:pic="http://schemas.openxmlformats.org/drawingml/2006/picture">
+                  <pic:nvPicPr>
+                    <pic:cNvPr id="1" name=""/>
+                    <pic:cNvPicPr/>
+                  </pic:nvPicPr>
+                  <pic:blipFill>
+                    <a:blip r:embed="rId25"/>
+                    <a:stretch>
+                      <a:fillRect/>
+                    </a:stretch>
+                  </pic:blipFill>
+                  <pic:spPr>
+                    <a:xfrm>
+                      <a:off x="0" y="0"/>
+                      <a:ext cx="5274310" cy="2530475"/>
+                    </a:xfrm>
+                    <a:prstGeom prst="rect">
+                      <a:avLst/>
+                    </a:prstGeom>
+                  </pic:spPr>
+                </pic:pic>
+              </a:graphicData>
+            </a:graphic>
+          </wp:inline>
+        </w:drawing>
+      </w:r>
+    </w:p>
+    <w:p>
+      <w:pPr>
+        <w:pStyle w:val="a3"/>
+        <w:numPr>
+          <w:ilvl w:val="0"/>
+          <w:numId w:val="1"/>
+        </w:numPr>
+        <w:ind w:firstLineChars="0"/>
+      </w:pPr>
+      <w:r>
+        <w:rPr>
+          <w:rFonts w:hint="eastAsia"/>
+        </w:rPr>
+        <w:t>进入sub</w:t>
+      </w:r>
+      <w:r>
+        <w:t>_15F1C</w:t>
+      </w:r>
+    </w:p>
+    <w:p>
+      <w:pPr>
+        <w:pStyle w:val="a3"/>
+        <w:ind w:left="360" w:firstLineChars="0" w:firstLine="0"/>
+      </w:pPr>
+      <w:r>
+        <w:rPr>
+          <w:rFonts w:hint="eastAsia"/>
+        </w:rPr>
+        <w:t>首先是发现有不少加密字符串</w:t>
+      </w:r>
+    </w:p>
+    <w:p>
+      <w:pPr>
+        <w:pStyle w:val="a3"/>
+        <w:ind w:left="360" w:firstLineChars="0" w:firstLine="0"/>
+        <w:rPr>
+          <w:rFonts w:hint="eastAsia"/>
+        </w:rPr>
+      </w:pPr>
+      <w:r>
+        <w:rPr>
+          <w:noProof/>
+        </w:rPr>
+        <w:drawing>
+          <wp:inline distT="0" distB="0" distL="0" distR="0" wp14:anchorId="7B4BE246" wp14:editId="16B64F76">
+            <wp:extent cx="5274310" cy="2979420"/>
+            <wp:effectExtent l="0" t="0" r="2540" b="0"/>
+            <wp:docPr id="25" name="图片 25"/>
+            <wp:cNvGraphicFramePr>
+              <a:graphicFrameLocks xmlns:a="http://schemas.openxmlformats.org/drawingml/2006/main" noChangeAspect="1"/>
+            </wp:cNvGraphicFramePr>
+            <a:graphic xmlns:a="http://schemas.openxmlformats.org/drawingml/2006/main">
+              <a:graphicData uri="http://schemas.openxmlformats.org/drawingml/2006/picture">
+                <pic:pic xmlns:pic="http://schemas.openxmlformats.org/drawingml/2006/picture">
+                  <pic:nvPicPr>
+                    <pic:cNvPr id="1" name=""/>
+                    <pic:cNvPicPr/>
+                  </pic:nvPicPr>
+                  <pic:blipFill>
+                    <a:blip r:embed="rId26"/>
+                    <a:stretch>
+                      <a:fillRect/>
+                    </a:stretch>
+                  </pic:blipFill>
+                  <pic:spPr>
+                    <a:xfrm>
+                      <a:off x="0" y="0"/>
+                      <a:ext cx="5274310" cy="2979420"/>
+                    </a:xfrm>
+                    <a:prstGeom prst="rect">
+                      <a:avLst/>
+                    </a:prstGeom>
+                  </pic:spPr>
+                </pic:pic>
+              </a:graphicData>
+            </a:graphic>
+          </wp:inline>
+        </w:drawing>
+      </w:r>
+    </w:p>
+    <w:p>
+      <w:pPr>
+        <w:pStyle w:val="a3"/>
+        <w:ind w:left="360" w:firstLineChars="0" w:firstLine="0"/>
+      </w:pPr>
+      <w:r>
+        <w:rPr>
+          <w:noProof/>
+        </w:rPr>
+        <w:drawing>
+          <wp:inline distT="0" distB="0" distL="0" distR="0" wp14:anchorId="272058D3" wp14:editId="64D140D3">
+            <wp:extent cx="5274310" cy="217805"/>
+            <wp:effectExtent l="0" t="0" r="2540" b="0"/>
+            <wp:docPr id="23" name="图片 23"/>
+            <wp:cNvGraphicFramePr>
+              <a:graphicFrameLocks xmlns:a="http://schemas.openxmlformats.org/drawingml/2006/main" noChangeAspect="1"/>
+            </wp:cNvGraphicFramePr>
+            <a:graphic xmlns:a="http://schemas.openxmlformats.org/drawingml/2006/main">
+              <a:graphicData uri="http://schemas.openxmlformats.org/drawingml/2006/picture">
+                <pic:pic xmlns:pic="http://schemas.openxmlformats.org/drawingml/2006/picture">
+                  <pic:nvPicPr>
+                    <pic:cNvPr id="1" name=""/>
+                    <pic:cNvPicPr/>
+                  </pic:nvPicPr>
+                  <pic:blipFill>
+                    <a:blip r:embed="rId27"/>
+                    <a:stretch>
+                      <a:fillRect/>
+                    </a:stretch>
+                  </pic:blipFill>
+                  <pic:spPr>
+                    <a:xfrm>
+                      <a:off x="0" y="0"/>
+                      <a:ext cx="5274310" cy="217805"/>
+                    </a:xfrm>
+                    <a:prstGeom prst="rect">
+                      <a:avLst/>
+                    </a:prstGeom>
+                  </pic:spPr>
+                </pic:pic>
+              </a:graphicData>
+            </a:graphic>
+          </wp:inline>
+        </w:drawing>
+      </w:r>
+      <w:r>
+        <w:rPr>
+          <w:noProof/>
+        </w:rPr>
+        <w:drawing>
+          <wp:inline distT="0" distB="0" distL="0" distR="0" wp14:anchorId="2BDE4B0B" wp14:editId="57704951">
+            <wp:extent cx="5274310" cy="597535"/>
+            <wp:effectExtent l="0" t="0" r="2540" b="0"/>
+            <wp:docPr id="24" name="图片 24"/>
+            <wp:cNvGraphicFramePr>
+              <a:graphicFrameLocks xmlns:a="http://schemas.openxmlformats.org/drawingml/2006/main" noChangeAspect="1"/>
+            </wp:cNvGraphicFramePr>
+            <a:graphic xmlns:a="http://schemas.openxmlformats.org/drawingml/2006/main">
+              <a:graphicData uri="http://schemas.openxmlformats.org/drawingml/2006/picture">
+                <pic:pic xmlns:pic="http://schemas.openxmlformats.org/drawingml/2006/picture">
+                  <pic:nvPicPr>
+                    <pic:cNvPr id="1" name=""/>
+                    <pic:cNvPicPr/>
+                  </pic:nvPicPr>
+                  <pic:blipFill>
+                    <a:blip r:embed="rId28"/>
+                    <a:stretch>
+                      <a:fillRect/>
+                    </a:stretch>
+                  </pic:blipFill>
+                  <pic:spPr>
+                    <a:xfrm>
+                      <a:off x="0" y="0"/>
+                      <a:ext cx="5274310" cy="597535"/>
+                    </a:xfrm>
+                    <a:prstGeom prst="rect">
+                      <a:avLst/>
+                    </a:prstGeom>
+                  </pic:spPr>
+                </pic:pic>
+              </a:graphicData>
+            </a:graphic>
+          </wp:inline>
+        </w:drawing>
+      </w:r>
+    </w:p>
+    <w:p>
+      <w:pPr>
+        <w:pStyle w:val="a3"/>
+        <w:ind w:left="360" w:firstLineChars="0" w:firstLine="0"/>
+      </w:pPr>
+      <w:r>
+        <w:rPr>
+          <w:noProof/>
+        </w:rPr>
+        <w:drawing>
+          <wp:inline distT="0" distB="0" distL="0" distR="0" wp14:anchorId="5B520A0B" wp14:editId="76FE8E3E">
+            <wp:extent cx="5274310" cy="838200"/>
+            <wp:effectExtent l="0" t="0" r="2540" b="0"/>
+            <wp:docPr id="26" name="图片 26"/>
+            <wp:cNvGraphicFramePr>
+              <a:graphicFrameLocks xmlns:a="http://schemas.openxmlformats.org/drawingml/2006/main" noChangeAspect="1"/>
+            </wp:cNvGraphicFramePr>
+            <a:graphic xmlns:a="http://schemas.openxmlformats.org/drawingml/2006/main">
+              <a:graphicData uri="http://schemas.openxmlformats.org/drawingml/2006/picture">
+                <pic:pic xmlns:pic="http://schemas.openxmlformats.org/drawingml/2006/picture">
+                  <pic:nvPicPr>
+                    <pic:cNvPr id="1" name=""/>
+                    <pic:cNvPicPr/>
+                  </pic:nvPicPr>
+                  <pic:blipFill>
+                    <a:blip r:embed="rId29"/>
+                    <a:stretch>
+                      <a:fillRect/>
+                    </a:stretch>
+                  </pic:blipFill>
+                  <pic:spPr>
+                    <a:xfrm>
+                      <a:off x="0" y="0"/>
+                      <a:ext cx="5274310" cy="838200"/>
+                    </a:xfrm>
+                    <a:prstGeom prst="rect">
+                      <a:avLst/>
+                    </a:prstGeom>
+                  </pic:spPr>
+                </pic:pic>
+              </a:graphicData>
+            </a:graphic>
+          </wp:inline>
+        </w:drawing>
+      </w:r>
+    </w:p>
+    <w:p>
+      <w:pPr>
+        <w:pStyle w:val="a3"/>
+        <w:ind w:left="360" w:firstLineChars="0" w:firstLine="0"/>
+      </w:pPr>
+      <w:r>
+        <w:rPr>
+          <w:rFonts w:hint="eastAsia"/>
+        </w:rPr>
+        <w:t>发现v</w:t>
+      </w:r>
+      <w:r>
+        <w:t>26</w:t>
+      </w:r>
+      <w:r>
+        <w:rPr>
+          <w:rFonts w:hint="eastAsia"/>
+        </w:rPr>
+        <w:t>右移1位（这一位是代表长度）的值给了v</w:t>
+      </w:r>
+      <w:r>
+        <w:t>14</w:t>
+      </w:r>
+      <w:r>
+        <w:rPr>
+          <w:rFonts w:hint="eastAsia"/>
+        </w:rPr>
+        <w:t>，而v</w:t>
+      </w:r>
+      <w:r>
+        <w:t>14</w:t>
+      </w:r>
+      <w:r>
+        <w:rPr>
+          <w:rFonts w:hint="eastAsia"/>
+        </w:rPr>
+        <w:t>调用的地方有之前熟悉的标记</w:t>
+      </w:r>
+    </w:p>
+    <w:p>
+      <w:pPr>
+        <w:pStyle w:val="a3"/>
+        <w:ind w:left="360" w:firstLineChars="0" w:firstLine="0"/>
+        <w:rPr>
+          <w:rFonts w:hint="eastAsia"/>
+        </w:rPr>
+      </w:pPr>
+      <w:r>
+        <w:rPr>
+          <w:noProof/>
+        </w:rPr>
+        <w:lastRenderedPageBreak/>
+        <w:drawing>
+          <wp:inline distT="0" distB="0" distL="0" distR="0" wp14:anchorId="19E845A9" wp14:editId="6BF1CA25">
+            <wp:extent cx="5274310" cy="1094740"/>
+            <wp:effectExtent l="0" t="0" r="2540" b="0"/>
+            <wp:docPr id="27" name="图片 27"/>
+            <wp:cNvGraphicFramePr>
+              <a:graphicFrameLocks xmlns:a="http://schemas.openxmlformats.org/drawingml/2006/main" noChangeAspect="1"/>
+            </wp:cNvGraphicFramePr>
+            <a:graphic xmlns:a="http://schemas.openxmlformats.org/drawingml/2006/main">
+              <a:graphicData uri="http://schemas.openxmlformats.org/drawingml/2006/picture">
+                <pic:pic xmlns:pic="http://schemas.openxmlformats.org/drawingml/2006/picture">
+                  <pic:nvPicPr>
+                    <pic:cNvPr id="1" name=""/>
+                    <pic:cNvPicPr/>
+                  </pic:nvPicPr>
+                  <pic:blipFill>
+                    <a:blip r:embed="rId30"/>
+                    <a:stretch>
+                      <a:fillRect/>
+                    </a:stretch>
+                  </pic:blipFill>
+                  <pic:spPr>
+                    <a:xfrm>
+                      <a:off x="0" y="0"/>
+                      <a:ext cx="5274310" cy="1094740"/>
+                    </a:xfrm>
+                    <a:prstGeom prst="rect">
+                      <a:avLst/>
+                    </a:prstGeom>
+                  </pic:spPr>
+                </pic:pic>
+              </a:graphicData>
+            </a:graphic>
+          </wp:inline>
+        </w:drawing>
+      </w:r>
+    </w:p>
+    <w:p>
+      <w:pPr>
+        <w:pStyle w:val="a3"/>
+        <w:numPr>
+          <w:ilvl w:val="0"/>
+          <w:numId w:val="1"/>
+        </w:numPr>
+        <w:ind w:firstLineChars="0"/>
+      </w:pPr>
+      <w:r>
+        <w:rPr>
+          <w:rFonts w:hint="eastAsia"/>
+        </w:rPr>
+        <w:t>继续通过交叉引用找</w:t>
+      </w:r>
+    </w:p>
+    <w:p>
+      <w:pPr>
+        <w:pStyle w:val="a3"/>
+        <w:ind w:left="360" w:firstLineChars="0" w:firstLine="0"/>
+      </w:pPr>
+      <w:r>
+        <w:rPr>
+          <w:noProof/>
+        </w:rPr>
+        <w:drawing>
+          <wp:inline distT="0" distB="0" distL="0" distR="0" wp14:anchorId="25CF9B27" wp14:editId="68EB5FEB">
+            <wp:extent cx="5274310" cy="1071880"/>
+            <wp:effectExtent l="0" t="0" r="2540" b="0"/>
+            <wp:docPr id="28" name="图片 28"/>
+            <wp:cNvGraphicFramePr>
+              <a:graphicFrameLocks xmlns:a="http://schemas.openxmlformats.org/drawingml/2006/main" noChangeAspect="1"/>
+            </wp:cNvGraphicFramePr>
+            <a:graphic xmlns:a="http://schemas.openxmlformats.org/drawingml/2006/main">
+              <a:graphicData uri="http://schemas.openxmlformats.org/drawingml/2006/picture">
+                <pic:pic xmlns:pic="http://schemas.openxmlformats.org/drawingml/2006/picture">
+                  <pic:nvPicPr>
+                    <pic:cNvPr id="1" name=""/>
+                    <pic:cNvPicPr/>
+                  </pic:nvPicPr>
+                  <pic:blipFill>
+                    <a:blip r:embed="rId31"/>
+                    <a:stretch>
+                      <a:fillRect/>
+                    </a:stretch>
+                  </pic:blipFill>
+                  <pic:spPr>
+                    <a:xfrm>
+                      <a:off x="0" y="0"/>
+                      <a:ext cx="5274310" cy="1071880"/>
+                    </a:xfrm>
+                    <a:prstGeom prst="rect">
+                      <a:avLst/>
+                    </a:prstGeom>
+                  </pic:spPr>
+                </pic:pic>
+              </a:graphicData>
+            </a:graphic>
+          </wp:inline>
+        </w:drawing>
+      </w:r>
+    </w:p>
+    <w:p>
+      <w:pPr>
+        <w:pStyle w:val="a3"/>
+        <w:ind w:left="360" w:firstLineChars="0" w:firstLine="0"/>
+      </w:pPr>
+      <w:r>
+        <w:rPr>
+          <w:noProof/>
+        </w:rPr>
+        <w:drawing>
+          <wp:inline distT="0" distB="0" distL="0" distR="0" wp14:anchorId="26D6FC74" wp14:editId="71B082E1">
+            <wp:extent cx="3649648" cy="1645784"/>
+            <wp:effectExtent l="0" t="0" r="8255" b="0"/>
+            <wp:docPr id="29" name="图片 29"/>
+            <wp:cNvGraphicFramePr>
+              <a:graphicFrameLocks xmlns:a="http://schemas.openxmlformats.org/drawingml/2006/main" noChangeAspect="1"/>
+            </wp:cNvGraphicFramePr>
+            <a:graphic xmlns:a="http://schemas.openxmlformats.org/drawingml/2006/main">
+              <a:graphicData uri="http://schemas.openxmlformats.org/drawingml/2006/picture">
+                <pic:pic xmlns:pic="http://schemas.openxmlformats.org/drawingml/2006/picture">
+                  <pic:nvPicPr>
+                    <pic:cNvPr id="1" name=""/>
+                    <pic:cNvPicPr/>
+                  </pic:nvPicPr>
+                  <pic:blipFill>
+                    <a:blip r:embed="rId32"/>
+                    <a:stretch>
+                      <a:fillRect/>
+                    </a:stretch>
+                  </pic:blipFill>
+                  <pic:spPr>
+                    <a:xfrm>
+                      <a:off x="0" y="0"/>
+                      <a:ext cx="3665451" cy="1652910"/>
+                    </a:xfrm>
+                    <a:prstGeom prst="rect">
+                      <a:avLst/>
+                    </a:prstGeom>
+                  </pic:spPr>
+                </pic:pic>
+              </a:graphicData>
+            </a:graphic>
+          </wp:inline>
+        </w:drawing>
+      </w:r>
+    </w:p>
+    <w:p>
+      <w:pPr>
+        <w:pStyle w:val="a3"/>
+        <w:ind w:left="360" w:firstLineChars="0" w:firstLine="0"/>
+      </w:pPr>
+      <w:r>
+        <w:rPr>
+          <w:noProof/>
+        </w:rPr>
+        <w:drawing>
+          <wp:inline distT="0" distB="0" distL="0" distR="0" wp14:anchorId="03357077" wp14:editId="53ACF435">
+            <wp:extent cx="5274310" cy="1375410"/>
+            <wp:effectExtent l="0" t="0" r="2540" b="0"/>
+            <wp:docPr id="30" name="图片 30"/>
+            <wp:cNvGraphicFramePr>
+              <a:graphicFrameLocks xmlns:a="http://schemas.openxmlformats.org/drawingml/2006/main" noChangeAspect="1"/>
+            </wp:cNvGraphicFramePr>
+            <a:graphic xmlns:a="http://schemas.openxmlformats.org/drawingml/2006/main">
+              <a:graphicData uri="http://schemas.openxmlformats.org/drawingml/2006/picture">
+                <pic:pic xmlns:pic="http://schemas.openxmlformats.org/drawingml/2006/picture">
+                  <pic:nvPicPr>
+                    <pic:cNvPr id="1" name=""/>
+                    <pic:cNvPicPr/>
+                  </pic:nvPicPr>
+                  <pic:blipFill>
+                    <a:blip r:embed="rId33"/>
+                    <a:stretch>
+                      <a:fillRect/>
+                    </a:stretch>
+                  </pic:blipFill>
+                  <pic:spPr>
+                    <a:xfrm>
+                      <a:off x="0" y="0"/>
+                      <a:ext cx="5274310" cy="1375410"/>
+                    </a:xfrm>
+                    <a:prstGeom prst="rect">
+                      <a:avLst/>
+                    </a:prstGeom>
+                  </pic:spPr>
+                </pic:pic>
+              </a:graphicData>
+            </a:graphic>
+          </wp:inline>
+        </w:drawing>
+      </w:r>
+    </w:p>
+    <w:p>
+      <w:pPr>
+        <w:pStyle w:val="a3"/>
+        <w:ind w:left="360" w:firstLineChars="0" w:firstLine="0"/>
+        <w:rPr>
+          <w:rFonts w:hint="eastAsia"/>
+        </w:rPr>
+      </w:pPr>
+      <w:r>
+        <w:rPr>
+          <w:rFonts w:hint="eastAsia"/>
+        </w:rPr>
+        <w:t>熟悉的MD</w:t>
+      </w:r>
+      <w:r>
+        <w:t>5</w:t>
+      </w:r>
+      <w:r>
+        <w:rPr>
+          <w:rFonts w:hint="eastAsia"/>
+        </w:rPr>
+        <w:t>常量</w:t>
+      </w:r>
+    </w:p>
+    <w:p>
+      <w:pPr>
+        <w:pStyle w:val="a3"/>
+        <w:ind w:left="360" w:firstLineChars="0" w:firstLine="0"/>
+        <w:rPr>
+          <w:rFonts w:hint="eastAsia"/>
+        </w:rPr>
+      </w:pPr>
+      <w:r>
+        <w:rPr>
+          <w:noProof/>
+        </w:rPr>
+        <w:drawing>
+          <wp:inline distT="0" distB="0" distL="0" distR="0" wp14:anchorId="34531A2B" wp14:editId="05AF2E8A">
+            <wp:extent cx="5274310" cy="950595"/>
+            <wp:effectExtent l="0" t="0" r="2540" b="1905"/>
+            <wp:docPr id="31" name="图片 31"/>
+            <wp:cNvGraphicFramePr>
+              <a:graphicFrameLocks xmlns:a="http://schemas.openxmlformats.org/drawingml/2006/main" noChangeAspect="1"/>
+            </wp:cNvGraphicFramePr>
+            <a:graphic xmlns:a="http://schemas.openxmlformats.org/drawingml/2006/main">
+              <a:graphicData uri="http://schemas.openxmlformats.org/drawingml/2006/picture">
+                <pic:pic xmlns:pic="http://schemas.openxmlformats.org/drawingml/2006/picture">
+                  <pic:nvPicPr>
+                    <pic:cNvPr id="1" name=""/>
+                    <pic:cNvPicPr/>
+                  </pic:nvPicPr>
+                  <pic:blipFill>
+                    <a:blip r:embed="rId34"/>
+                    <a:stretch>
+                      <a:fillRect/>
+                    </a:stretch>
+                  </pic:blipFill>
+                  <pic:spPr>
+                    <a:xfrm>
+                      <a:off x="0" y="0"/>
+                      <a:ext cx="5274310" cy="950595"/>
+                    </a:xfrm>
+                    <a:prstGeom prst="rect">
+                      <a:avLst/>
+                    </a:prstGeom>
+                  </pic:spPr>
+                </pic:pic>
+              </a:graphicData>
+            </a:graphic>
+          </wp:inline>
+        </w:drawing>
+      </w:r>
+    </w:p>
+    <w:p>
+      <w:pPr>
+        <w:pStyle w:val="a3"/>
+        <w:numPr>
+          <w:ilvl w:val="0"/>
+          <w:numId w:val="1"/>
+        </w:numPr>
+        <w:ind w:firstLineChars="0"/>
+      </w:pPr>
+      <w:r>
+        <w:rPr>
+          <w:rFonts w:hint="eastAsia"/>
+        </w:rPr>
+        <w:t>Hook一下</w:t>
+      </w:r>
+      <w:r>
+        <w:t>sub_14844</w:t>
+      </w:r>
+    </w:p>
+    <w:p>
+      <w:pPr>
+        <w:pStyle w:val="a3"/>
+        <w:ind w:left="360" w:firstLineChars="0" w:firstLine="0"/>
+      </w:pPr>
+      <w:r>
+        <w:rPr>
+          <w:noProof/>
+        </w:rPr>
+        <w:drawing>
+          <wp:inline distT="0" distB="0" distL="0" distR="0" wp14:anchorId="7ED30152" wp14:editId="26DB1B20">
+            <wp:extent cx="5274310" cy="944245"/>
+            <wp:effectExtent l="0" t="0" r="2540" b="8255"/>
+            <wp:docPr id="32" name="图片 32"/>
+            <wp:cNvGraphicFramePr>
+              <a:graphicFrameLocks xmlns:a="http://schemas.openxmlformats.org/drawingml/2006/main" noChangeAspect="1"/>
+            </wp:cNvGraphicFramePr>
+            <a:graphic xmlns:a="http://schemas.openxmlformats.org/drawingml/2006/main">
+              <a:graphicData uri="http://schemas.openxmlformats.org/drawingml/2006/picture">
+                <pic:pic xmlns:pic="http://schemas.openxmlformats.org/drawingml/2006/picture">
+                  <pic:nvPicPr>
+                    <pic:cNvPr id="1" name=""/>
+                    <pic:cNvPicPr/>
+                  </pic:nvPicPr>
+                  <pic:blipFill>
+                    <a:blip r:embed="rId35"/>
+                    <a:stretch>
+                      <a:fillRect/>
+                    </a:stretch>
+                  </pic:blipFill>
+                  <pic:spPr>
+                    <a:xfrm>
+                      <a:off x="0" y="0"/>
+                      <a:ext cx="5274310" cy="944245"/>
+                    </a:xfrm>
+                    <a:prstGeom prst="rect">
+                      <a:avLst/>
+                    </a:prstGeom>
+                  </pic:spPr>
+                </pic:pic>
+              </a:graphicData>
+            </a:graphic>
+          </wp:inline>
+        </w:drawing>
+      </w:r>
+    </w:p>
+    <w:p>
+      <w:pPr>
+        <w:pStyle w:val="a3"/>
+        <w:ind w:left="360" w:firstLineChars="0" w:firstLine="0"/>
+      </w:pPr>
+      <w:r>
+        <w:rPr>
+          <w:noProof/>
+        </w:rPr>
+        <w:lastRenderedPageBreak/>
+        <w:drawing>
+          <wp:inline distT="0" distB="0" distL="0" distR="0" wp14:anchorId="3D0E0074" wp14:editId="15702F3A">
+            <wp:extent cx="5274310" cy="2841625"/>
+            <wp:effectExtent l="0" t="0" r="2540" b="0"/>
+            <wp:docPr id="33" name="图片 33"/>
+            <wp:cNvGraphicFramePr>
+              <a:graphicFrameLocks xmlns:a="http://schemas.openxmlformats.org/drawingml/2006/main" noChangeAspect="1"/>
+            </wp:cNvGraphicFramePr>
+            <a:graphic xmlns:a="http://schemas.openxmlformats.org/drawingml/2006/main">
+              <a:graphicData uri="http://schemas.openxmlformats.org/drawingml/2006/picture">
+                <pic:pic xmlns:pic="http://schemas.openxmlformats.org/drawingml/2006/picture">
+                  <pic:nvPicPr>
+                    <pic:cNvPr id="1" name=""/>
+                    <pic:cNvPicPr/>
+                  </pic:nvPicPr>
+                  <pic:blipFill>
+                    <a:blip r:embed="rId36"/>
+                    <a:stretch>
+                      <a:fillRect/>
+                    </a:stretch>
+                  </pic:blipFill>
+                  <pic:spPr>
+                    <a:xfrm>
+                      <a:off x="0" y="0"/>
+                      <a:ext cx="5274310" cy="2841625"/>
+                    </a:xfrm>
+                    <a:prstGeom prst="rect">
+                      <a:avLst/>
+                    </a:prstGeom>
+                  </pic:spPr>
+                </pic:pic>
+              </a:graphicData>
+            </a:graphic>
+          </wp:inline>
+        </w:drawing>
+      </w:r>
+    </w:p>
+    <w:p>
+      <w:pPr>
+        <w:pStyle w:val="a3"/>
+        <w:ind w:left="360" w:firstLineChars="0" w:firstLine="0"/>
+      </w:pPr>
+      <w:r>
+        <w:rPr>
+          <w:rFonts w:hint="eastAsia"/>
+        </w:rPr>
+        <w:t>验证一下：</w:t>
+      </w:r>
+    </w:p>
+    <w:p>
+      <w:pPr>
+        <w:pStyle w:val="a3"/>
+        <w:ind w:left="360" w:firstLineChars="0" w:firstLine="0"/>
+        <w:rPr>
+          <w:rFonts w:hint="eastAsia"/>
+        </w:rPr>
+      </w:pPr>
+      <w:r>
+        <w:rPr>
+          <w:noProof/>
+        </w:rPr>
+        <w:drawing>
+          <wp:inline distT="0" distB="0" distL="0" distR="0" wp14:anchorId="5BD26D5F" wp14:editId="5030CE42">
+            <wp:extent cx="5274310" cy="1285240"/>
+            <wp:effectExtent l="0" t="0" r="2540" b="0"/>
+            <wp:docPr id="34" name="图片 34"/>
+            <wp:cNvGraphicFramePr>
+              <a:graphicFrameLocks xmlns:a="http://schemas.openxmlformats.org/drawingml/2006/main" noChangeAspect="1"/>
+            </wp:cNvGraphicFramePr>
+            <a:graphic xmlns:a="http://schemas.openxmlformats.org/drawingml/2006/main">
+              <a:graphicData uri="http://schemas.openxmlformats.org/drawingml/2006/picture">
+                <pic:pic xmlns:pic="http://schemas.openxmlformats.org/drawingml/2006/picture">
+                  <pic:nvPicPr>
+                    <pic:cNvPr id="1" name=""/>
+                    <pic:cNvPicPr/>
+                  </pic:nvPicPr>
+                  <pic:blipFill>
+                    <a:blip r:embed="rId37"/>
+                    <a:stretch>
+                      <a:fillRect/>
+                    </a:stretch>
+                  </pic:blipFill>
+                  <pic:spPr>
+                    <a:xfrm>
+                      <a:off x="0" y="0"/>
+                      <a:ext cx="5274310" cy="1285240"/>
+                    </a:xfrm>
+                    <a:prstGeom prst="rect">
+                      <a:avLst/>
+                    </a:prstGeom>
+                  </pic:spPr>
+                </pic:pic>
+              </a:graphicData>
+            </a:graphic>
+          </wp:inline>
+        </w:drawing>
+      </w:r>
+      <w:bookmarkStart w:id="0" w:name="_GoBack"/>
+      <w:bookmarkEnd w:id="0"/>
     </w:p>
     <w:sectPr>
       <w:pgSz w:w="11906" w:h="16838"/>

</xml_diff>